<commit_message>
Deckblatt logo position center
</commit_message>
<xml_diff>
--- a/upload_dir/attachment/Deckblatt/background.docx
+++ b/upload_dir/attachment/Deckblatt/background.docx
@@ -16,20 +16,21 @@
         <w:rPr>
           <w:rFonts w:ascii="Arial" w:hAnsi="Arial" w:cs="Arial"/>
           <w:b/>
+          <w:noProof/>
           <w:sz w:val="36"/>
           <w:szCs w:val="36"/>
         </w:rPr>
         <w:drawing>
-          <wp:anchor distT="0" distB="0" distL="114300" distR="114300" simplePos="0" relativeHeight="251658240" behindDoc="0" locked="0" layoutInCell="1" allowOverlap="1" wp14:anchorId="368FA46F" wp14:editId="44F297CB">
+          <wp:anchor distT="0" distB="0" distL="114300" distR="114300" simplePos="0" relativeHeight="251658240" behindDoc="0" locked="0" layoutInCell="1" allowOverlap="1" wp14:anchorId="368FA46F" wp14:editId="519A1046">
             <wp:simplePos x="0" y="0"/>
             <wp:positionH relativeFrom="column">
-              <wp:posOffset>1828165</wp:posOffset>
+              <wp:align>center</wp:align>
             </wp:positionH>
             <wp:positionV relativeFrom="paragraph">
               <wp:posOffset>3062605</wp:posOffset>
             </wp:positionV>
-            <wp:extent cx="2190721" cy="2072639"/>
-            <wp:effectExtent l="0" t="0" r="635" b="4445"/>
+            <wp:extent cx="2188800" cy="2073600"/>
+            <wp:effectExtent l="0" t="0" r="2540" b="3175"/>
             <wp:wrapTopAndBottom/>
             <wp:docPr id="1303869125" name="Grafik 1" descr="Ein Bild, das Emblem, Symbol, Markenzeichen, Kreis enthält.&#10;&#10;Automatisch generierte Beschreibung"/>
             <wp:cNvGraphicFramePr>
@@ -57,7 +58,7 @@
                   <pic:spPr>
                     <a:xfrm>
                       <a:off x="0" y="0"/>
-                      <a:ext cx="2190721" cy="2072639"/>
+                      <a:ext cx="2188800" cy="2073600"/>
                     </a:xfrm>
                     <a:prstGeom prst="rect">
                       <a:avLst/>

</xml_diff>